<commit_message>
cleanup, traduction piece, RAII
</commit_message>
<xml_diff>
--- a/Rapport.docx
+++ b/Rapport.docx
@@ -902,6 +902,42 @@
         <w:rPr>
           <w:lang w:val="fr-FR"/>
         </w:rPr>
+        <w:t xml:space="preserve"> si on veut que ceux-ci fonctionnent. Pour ce qui est de la classe </w:t>
+      </w:r>
+      <w:proofErr w:type="spellStart"/>
+      <w:r>
+        <w:rPr>
+          <w:i/>
+          <w:iCs/>
+          <w:lang w:val="fr-FR"/>
+        </w:rPr>
+        <w:t>SimpleSearchVisitor</w:t>
+      </w:r>
+      <w:proofErr w:type="spellEnd"/>
+      <w:r>
+        <w:rPr>
+          <w:lang w:val="fr-FR"/>
+        </w:rPr>
+        <w:t xml:space="preserve">, rien ne doit être ajouté car c’est déjà une classe </w:t>
+      </w:r>
+      <w:proofErr w:type="spellStart"/>
+      <w:r>
+        <w:rPr>
+          <w:lang w:val="fr-FR"/>
+        </w:rPr>
+        <w:t>template</w:t>
+      </w:r>
+      <w:proofErr w:type="spellEnd"/>
+      <w:r>
+        <w:rPr>
+          <w:lang w:val="fr-FR"/>
+        </w:rPr>
+        <w:t xml:space="preserve"> qui prend en charge n’importe quelle valeur pour le type « OP_COMPARE »</w:t>
+      </w:r>
+      <w:r>
+        <w:rPr>
+          <w:lang w:val="fr-FR"/>
+        </w:rPr>
         <w:br w:type="page"/>
       </w:r>
     </w:p>
@@ -1001,6 +1037,100 @@
           <w:lang w:val="fr-FR"/>
         </w:rPr>
       </w:pPr>
+      <w:r>
+        <w:rPr>
+          <w:lang w:val="fr-FR"/>
+        </w:rPr>
+        <w:t>Le</w:t>
+      </w:r>
+      <w:r>
+        <w:rPr>
+          <w:lang w:val="fr-FR"/>
+        </w:rPr>
+        <w:t xml:space="preserve"> grand avantage du polymorphisme dynamique est qu’il permet une flexibilité à l’exécution car il permet de modifier au besoin la stratégie de comparaison d’un même </w:t>
+      </w:r>
+      <w:proofErr w:type="spellStart"/>
+      <w:r>
+        <w:rPr>
+          <w:i/>
+          <w:iCs/>
+          <w:lang w:val="fr-FR"/>
+        </w:rPr>
+        <w:t>SimpleSearchVisitor</w:t>
+      </w:r>
+      <w:proofErr w:type="spellEnd"/>
+      <w:r>
+        <w:rPr>
+          <w:lang w:val="fr-FR"/>
+        </w:rPr>
+        <w:t xml:space="preserve">, tandis que pour le polymorphisme statique ce n’est pas possible : une fois que le </w:t>
+      </w:r>
+      <w:proofErr w:type="spellStart"/>
+      <w:r>
+        <w:rPr>
+          <w:i/>
+          <w:iCs/>
+          <w:lang w:val="fr-FR"/>
+        </w:rPr>
+        <w:t>SimpleSearchVisitor</w:t>
+      </w:r>
+      <w:proofErr w:type="spellEnd"/>
+      <w:r>
+        <w:rPr>
+          <w:lang w:val="fr-FR"/>
+        </w:rPr>
+        <w:t xml:space="preserve"> est i</w:t>
+      </w:r>
+      <w:proofErr w:type="spellStart"/>
+      <w:r>
+        <w:rPr>
+          <w:lang w:val="fr-FR"/>
+        </w:rPr>
+        <w:t>nstantié</w:t>
+      </w:r>
+      <w:proofErr w:type="spellEnd"/>
+      <w:r>
+        <w:rPr>
+          <w:lang w:val="fr-FR"/>
+        </w:rPr>
+        <w:t xml:space="preserve"> avec, par exemple, le comparateur « </w:t>
+      </w:r>
+      <w:proofErr w:type="gramStart"/>
+      <w:r>
+        <w:rPr>
+          <w:lang w:val="fr-FR"/>
+        </w:rPr>
+        <w:t>std::</w:t>
+      </w:r>
+      <w:proofErr w:type="spellStart"/>
+      <w:proofErr w:type="gramEnd"/>
+      <w:r>
+        <w:rPr>
+          <w:lang w:val="fr-FR"/>
+        </w:rPr>
+        <w:t>equal_to</w:t>
+      </w:r>
+      <w:proofErr w:type="spellEnd"/>
+      <w:r>
+        <w:rPr>
+          <w:lang w:val="fr-FR"/>
+        </w:rPr>
+        <w:t xml:space="preserve"> », il n’est plus possible de changer la stratégie de </w:t>
+      </w:r>
+      <w:proofErr w:type="spellStart"/>
+      <w:r>
+        <w:rPr>
+          <w:lang w:val="fr-FR"/>
+        </w:rPr>
+        <w:t>comaparaison</w:t>
+      </w:r>
+      <w:proofErr w:type="spellEnd"/>
+      <w:r>
+        <w:rPr>
+          <w:lang w:val="fr-FR"/>
+        </w:rPr>
+        <w:t>.</w:t>
+      </w:r>
     </w:p>
     <w:p>
       <w:pPr>
@@ -1185,7 +1315,7 @@
       <w:headerReference w:type="default" r:id="rId11"/>
       <w:headerReference w:type="first" r:id="rId12"/>
       <w:pgSz w:w="12240" w:h="15840"/>
-      <w:pgMar w:top="720" w:right="720" w:bottom="720" w:left="720" w:header="708" w:footer="708" w:gutter="0"/>
+      <w:pgMar w:top="1418" w:right="720" w:bottom="720" w:left="720" w:header="709" w:footer="709" w:gutter="0"/>
       <w:cols w:space="708"/>
       <w:titlePg/>
       <w:docGrid w:linePitch="360"/>

</xml_diff>